<commit_message>
Hw4_ec: Remove least used tokens. I realize now that it would probably be better to remove least used productions. I will try do this in the next version.
</commit_message>
<xml_diff>
--- a/hw4 - OOV (Extra-Credit)/readme.docx
+++ b/hw4 - OOV (Extra-Credit)/readme.docx
@@ -58,8 +58,6 @@
         </w:rPr>
         <w:t>_ec (Extra Credit)</w:t>
       </w:r>
-      <w:bookmarkStart w:id="0" w:name="_GoBack"/>
-      <w:bookmarkEnd w:id="0"/>
       <w:r>
         <w:rPr>
           <w:color w:val="auto"/>
@@ -89,7 +87,24 @@
     </w:p>
     <w:p>
       <w:r>
-        <w:t xml:space="preserve">I tried to implement a degree of OOV support for Hw4 but in the parser and only with very limited success. I was able to get a parse for all but 2 sentences at that time however this improvement had a negligible effect on accuracy as these parses were all perceived to be erroneous. This time round, I was </w:t>
+        <w:t xml:space="preserve">I tried to implement a degree of OOV support for Hw4 but in the parser and only with very limited success. </w:t>
+      </w:r>
+      <w:r>
+        <w:t xml:space="preserve">For the original HW4, </w:t>
+      </w:r>
+      <w:r>
+        <w:t>I was able to get a parse for all but 2 sentences</w:t>
+      </w:r>
+      <w:r>
+        <w:t xml:space="preserve">, </w:t>
+      </w:r>
+      <w:r>
+        <w:t>however this improvement had a negligible effect on accuracy as these parses were all perceived to be erroneous.</w:t>
+      </w:r>
+    </w:p>
+    <w:p>
+      <w:r>
+        <w:t xml:space="preserve">This time round, I was </w:t>
       </w:r>
       <w:proofErr w:type="gramStart"/>
       <w:r>
@@ -387,7 +402,11 @@
       </w:r>
       <w:proofErr w:type="gramEnd"/>
       <w:r>
-        <w:t xml:space="preserve"> with a reduced probability in comparison to the other productions. (More exactly, a probability of half the lowest probability was assigned to each such production.) In other words, any OOV was assumed to be a valid token for </w:t>
+        <w:t xml:space="preserve"> with a reduced probability in comparison to the other productions. (More exactly, a probability of half the lowest probability was assigned to </w:t>
+      </w:r>
+      <w:r>
+        <w:lastRenderedPageBreak/>
+        <w:t xml:space="preserve">each such production.) In other words, any OOV was assumed to be a valid token for </w:t>
       </w:r>
       <w:r>
         <w:rPr>
@@ -463,7 +482,15 @@
         <w:rPr>
           <w:color w:val="auto"/>
         </w:rPr>
-        <w:t>I was able to complete the assignment.</w:t>
+        <w:t>I was able to complete the assignm</w:t>
+      </w:r>
+      <w:bookmarkStart w:id="0" w:name="_GoBack"/>
+      <w:bookmarkEnd w:id="0"/>
+      <w:r>
+        <w:rPr>
+          <w:color w:val="auto"/>
+        </w:rPr>
+        <w:t>ent.</w:t>
       </w:r>
       <w:r>
         <w:rPr>

</xml_diff>